<commit_message>
Updated LR and added new Paper
</commit_message>
<xml_diff>
--- a/F-Seminar/LR.docx
+++ b/F-Seminar/LR.docx
@@ -23,15 +23,7 @@
         </w:rPr>
       </w:pPr>
       <w:r>
-        <w:t>Der Themenbereich, aus dem unsere Arbeit kommen soll, ist der der „Fair AI“ oder auch „</w:t>
-      </w:r>
-      <w:proofErr w:type="gramStart"/>
-      <w:r>
-        <w:t>AI Fairness</w:t>
-      </w:r>
-      <w:proofErr w:type="gramEnd"/>
-      <w:r>
-        <w:t xml:space="preserve">“. Als Forschungsthema haben wir uns Bias </w:t>
+        <w:t xml:space="preserve">Der Themenbereich, aus dem unsere Arbeit kommen soll, ist der der „Fair AI“ oder auch „AI Fairness“. Als Forschungsthema haben wir uns Bias </w:t>
       </w:r>
       <w:proofErr w:type="spellStart"/>
       <w:r>
@@ -82,7 +74,6 @@
       <w:r>
         <w:t xml:space="preserve">Insgesamt haben wir drei Suchen gestartet, wodurch wir </w:t>
       </w:r>
-      <w:proofErr w:type="gramStart"/>
       <w:r>
         <w:t>kumuliert</w:t>
       </w:r>
@@ -90,14 +81,7 @@
         <w:t xml:space="preserve"> </w:t>
       </w:r>
       <w:r>
-        <w:t xml:space="preserve"> </w:t>
-      </w:r>
-      <w:r>
-        <w:t>205</w:t>
-      </w:r>
-      <w:proofErr w:type="gramEnd"/>
-      <w:r>
-        <w:t xml:space="preserve"> Ergebnisse bekommen haben. </w:t>
+        <w:t xml:space="preserve">205 Ergebnisse bekommen haben. </w:t>
       </w:r>
       <w:r>
         <w:rPr>
@@ -202,19 +186,11 @@
           <w:lang w:val="en-US"/>
         </w:rPr>
       </w:pPr>
-      <w:proofErr w:type="gramStart"/>
       <w:r>
         <w:rPr>
           <w:lang w:val="en-US"/>
         </w:rPr>
-        <w:t>( TITLE</w:t>
-      </w:r>
-      <w:proofErr w:type="gramEnd"/>
-      <w:r>
-        <w:rPr>
-          <w:lang w:val="en-US"/>
-        </w:rPr>
-        <w:t>-ABS-KEY ( fairness ) AND TITLE-ABS-KEY ( ai ) AND TITLE-ABS-KEY ( data ) OR TITLE-ABS-KEY ( "ensure fairness" ) AND TITLE-ABS-KEY ( ai ) AND TITLE-ABS-KEY ( data ) OR TITLE-ABS-KEY ( ai ) AND TITLE-ABS-KEY ( fair ) AND TITLE-ABS-KEY ( data ) AND TITLE-ABS-KEY ( manipulation ) )</w:t>
+        <w:t>( TITLE-ABS-KEY ( fairness ) AND TITLE-ABS-KEY ( ai ) AND TITLE-ABS-KEY ( data ) OR TITLE-ABS-KEY ( "ensure fairness" ) AND TITLE-ABS-KEY ( ai ) AND TITLE-ABS-KEY ( data ) OR TITLE-ABS-KEY ( ai ) AND TITLE-ABS-KEY ( fair ) AND TITLE-ABS-KEY ( data ) AND TITLE-ABS-KEY ( manipulation ) )</w:t>
       </w:r>
     </w:p>
     <w:p>
@@ -227,21 +203,7 @@
         <w:rPr>
           <w:lang w:val="en-US"/>
         </w:rPr>
-        <w:t xml:space="preserve">TITLE-ABS-KEY </w:t>
-      </w:r>
-      <w:proofErr w:type="gramStart"/>
-      <w:r>
-        <w:rPr>
-          <w:lang w:val="en-US"/>
-        </w:rPr>
-        <w:t>( "</w:t>
-      </w:r>
-      <w:proofErr w:type="gramEnd"/>
-      <w:r>
-        <w:rPr>
-          <w:lang w:val="en-US"/>
-        </w:rPr>
-        <w:t>Fair AI" )</w:t>
+        <w:t>TITLE-ABS-KEY ( "Fair AI" )</w:t>
       </w:r>
     </w:p>
     <w:p>
@@ -252,11 +214,6 @@
       </w:pPr>
     </w:p>
     <w:p>
-      <w:pPr>
-        <w:rPr>
-          <w:lang w:val="en-US"/>
-        </w:rPr>
-      </w:pPr>
       <w:r>
         <w:t>Die erste Suchanfrage hat sich b</w:t>
       </w:r>
@@ -324,247 +281,109 @@
         <w:t xml:space="preserve"> </w:t>
       </w:r>
       <w:r>
-        <w:rPr>
-          <w:lang w:val="en-US"/>
-        </w:rPr>
-        <w:t xml:space="preserve">Für die </w:t>
+        <w:t xml:space="preserve">Für die Suche in IEEE </w:t>
       </w:r>
       <w:proofErr w:type="spellStart"/>
       <w:r>
-        <w:rPr>
-          <w:lang w:val="en-US"/>
-        </w:rPr>
-        <w:t>Suche</w:t>
+        <w:t>Xplore</w:t>
       </w:r>
       <w:proofErr w:type="spellEnd"/>
       <w:r>
-        <w:rPr>
-          <w:lang w:val="en-US"/>
-        </w:rPr>
-        <w:t xml:space="preserve"> in IEEE Xplore </w:t>
+        <w:t xml:space="preserve"> musste die Suchanfrage </w:t>
+      </w:r>
+      <w:r>
+        <w:t>de</w:t>
+      </w:r>
+      <w:r>
+        <w:t xml:space="preserve">r IEEE </w:t>
       </w:r>
       <w:proofErr w:type="spellStart"/>
       <w:r>
-        <w:rPr>
-          <w:lang w:val="en-US"/>
-        </w:rPr>
-        <w:t>musste</w:t>
+        <w:t>Xplore</w:t>
       </w:r>
       <w:proofErr w:type="spellEnd"/>
       <w:r>
-        <w:rPr>
-          <w:lang w:val="en-US"/>
-        </w:rPr>
-        <w:t xml:space="preserve"> die </w:t>
-      </w:r>
-      <w:proofErr w:type="spellStart"/>
-      <w:r>
-        <w:rPr>
-          <w:lang w:val="en-US"/>
-        </w:rPr>
-        <w:t>Suchanfrage</w:t>
-      </w:r>
-      <w:proofErr w:type="spellEnd"/>
-      <w:r>
-        <w:rPr>
-          <w:lang w:val="en-US"/>
-        </w:rPr>
-        <w:t xml:space="preserve"> </w:t>
-      </w:r>
-      <w:proofErr w:type="spellStart"/>
-      <w:r>
-        <w:rPr>
-          <w:lang w:val="en-US"/>
-        </w:rPr>
-        <w:t>zu</w:t>
-      </w:r>
-      <w:proofErr w:type="spellEnd"/>
-      <w:r>
-        <w:rPr>
-          <w:lang w:val="en-US"/>
-        </w:rPr>
-        <w:t xml:space="preserve"> </w:t>
+        <w:t xml:space="preserve"> Suchsyntax entsprechend angepasst werden.</w:t>
       </w:r>
     </w:p>
     <w:p>
-      <w:pPr>
-        <w:rPr>
-          <w:lang w:val="en-US"/>
-        </w:rPr>
-      </w:pPr>
-      <w:r>
-        <w:rPr>
-          <w:lang w:val="en-US"/>
-        </w:rPr>
-        <w:t xml:space="preserve">(("All </w:t>
+      <w:r>
+        <w:t xml:space="preserve">Die zweite Suchanfrage </w:t>
+      </w:r>
+      <w:r>
+        <w:t>bezieht die Begriffe „</w:t>
       </w:r>
       <w:proofErr w:type="spellStart"/>
       <w:r>
-        <w:rPr>
-          <w:lang w:val="en-US"/>
-        </w:rPr>
-        <w:t>Metadata":ai</w:t>
+        <w:t>ensure</w:t>
       </w:r>
       <w:proofErr w:type="spellEnd"/>
       <w:r>
-        <w:rPr>
-          <w:lang w:val="en-US"/>
-        </w:rPr>
-        <w:t xml:space="preserve"> fair adjust data) OR ("All </w:t>
+        <w:t xml:space="preserve"> </w:t>
       </w:r>
       <w:proofErr w:type="spellStart"/>
       <w:r>
-        <w:rPr>
-          <w:lang w:val="en-US"/>
-        </w:rPr>
-        <w:t>Metadata":ai</w:t>
+        <w:t>fairness</w:t>
       </w:r>
       <w:proofErr w:type="spellEnd"/>
       <w:r>
-        <w:rPr>
-          <w:lang w:val="en-US"/>
-        </w:rPr>
-        <w:t xml:space="preserve"> fairness adjust data) OR ("All </w:t>
+        <w:t>“ und „</w:t>
       </w:r>
       <w:proofErr w:type="spellStart"/>
       <w:r>
-        <w:rPr>
-          <w:lang w:val="en-US"/>
-        </w:rPr>
-        <w:t>Metadata":ai</w:t>
+        <w:t>manipulation</w:t>
       </w:r>
       <w:proofErr w:type="spellEnd"/>
       <w:r>
-        <w:rPr>
-          <w:lang w:val="en-US"/>
-        </w:rPr>
-        <w:t xml:space="preserve"> reduce bias adjust data) OR ("All </w:t>
+        <w:t xml:space="preserve">“, anders als die erste Anfrage, mit ein, hat allerdings nur ein Ergebnis in </w:t>
       </w:r>
       <w:proofErr w:type="spellStart"/>
       <w:r>
-        <w:rPr>
-          <w:lang w:val="en-US"/>
-        </w:rPr>
-        <w:t>Metadata":ai</w:t>
+        <w:t>Scopus</w:t>
       </w:r>
       <w:proofErr w:type="spellEnd"/>
       <w:r>
-        <w:rPr>
-          <w:lang w:val="en-US"/>
-        </w:rPr>
-        <w:t xml:space="preserve"> ensure fairness adjust data) OR ("All Metadata": ai ensure fairness adjust data) OR ("All </w:t>
+        <w:t xml:space="preserve"> und gar kein Ergebnis in IEEE </w:t>
       </w:r>
       <w:proofErr w:type="spellStart"/>
       <w:r>
-        <w:rPr>
-          <w:lang w:val="en-US"/>
-        </w:rPr>
-        <w:t>Metadata":ai</w:t>
+        <w:t>Xplore</w:t>
       </w:r>
       <w:proofErr w:type="spellEnd"/>
       <w:r>
-        <w:rPr>
-          <w:lang w:val="en-US"/>
-        </w:rPr>
-        <w:t xml:space="preserve"> reduce bias data))</w:t>
+        <w:t xml:space="preserve"> zurückgeliefert.</w:t>
       </w:r>
     </w:p>
     <w:p>
       <w:r>
-        <w:t xml:space="preserve">angepasst </w:t>
+        <w:t xml:space="preserve">Die dritte und letzte Suchanfrage beinhaltet nur die Phrase „Fair AI“ und ist damit sehr allgemein. Die Anfrage hat in </w:t>
       </w:r>
       <w:proofErr w:type="spellStart"/>
       <w:r>
-        <w:t>warden</w:t>
+        <w:t>Scopus</w:t>
       </w:r>
       <w:proofErr w:type="spellEnd"/>
       <w:r>
-        <w:t>.</w:t>
-      </w:r>
-    </w:p>
-    <w:p>
-      <w:r>
-        <w:t xml:space="preserve">Die zweite Suchanfrage </w:t>
-      </w:r>
-      <w:r>
-        <w:t>bezieht die Begriffe „</w:t>
+        <w:t xml:space="preserve"> 37 und in IEEE </w:t>
       </w:r>
       <w:proofErr w:type="spellStart"/>
       <w:r>
-        <w:t>ensure</w:t>
+        <w:t>Xplore</w:t>
       </w:r>
       <w:proofErr w:type="spellEnd"/>
       <w:r>
-        <w:t xml:space="preserve"> </w:t>
+        <w:t xml:space="preserve"> 5 Ergebnisse zurückgeliefert. Für die Suche in IEEE </w:t>
       </w:r>
       <w:proofErr w:type="spellStart"/>
       <w:r>
-        <w:t>fairness</w:t>
+        <w:t>Xplore</w:t>
       </w:r>
       <w:proofErr w:type="spellEnd"/>
       <w:r>
-        <w:t>“ und „</w:t>
-      </w:r>
-      <w:proofErr w:type="spellStart"/>
-      <w:r>
-        <w:t>manipulation</w:t>
-      </w:r>
-      <w:proofErr w:type="spellEnd"/>
-      <w:r>
-        <w:t xml:space="preserve">“, anders als die erste Anfrage, mit ein, hat allerdings nur ein Ergebnis in </w:t>
-      </w:r>
-      <w:proofErr w:type="spellStart"/>
-      <w:r>
-        <w:t>Scopus</w:t>
-      </w:r>
-      <w:proofErr w:type="spellEnd"/>
-      <w:r>
-        <w:t xml:space="preserve"> und gar kein Ergebnis in IEEE </w:t>
-      </w:r>
-      <w:proofErr w:type="spellStart"/>
-      <w:r>
-        <w:t>Xplore</w:t>
-      </w:r>
-      <w:proofErr w:type="spellEnd"/>
-      <w:r>
-        <w:t xml:space="preserve"> zurückgeliefert.</w:t>
-      </w:r>
-    </w:p>
-    <w:p>
-      <w:r>
-        <w:t xml:space="preserve">Die dritte und letzte Suchanfrage beinhaltet nur die Phrase „Fair AI“ und ist damit sehr allgemein. Die Anfrage hat in </w:t>
-      </w:r>
-      <w:proofErr w:type="spellStart"/>
-      <w:r>
-        <w:t>Scopus</w:t>
-      </w:r>
-      <w:proofErr w:type="spellEnd"/>
-      <w:r>
-        <w:t xml:space="preserve"> 37 und in IEEE </w:t>
-      </w:r>
-      <w:proofErr w:type="spellStart"/>
-      <w:r>
-        <w:t>Xplore</w:t>
-      </w:r>
-      <w:proofErr w:type="spellEnd"/>
-      <w:r>
-        <w:t xml:space="preserve"> 5 Ergebnisse zurückgeliefert. Für die Suche in IEEE </w:t>
-      </w:r>
-      <w:proofErr w:type="spellStart"/>
-      <w:r>
-        <w:t>Xplore</w:t>
-      </w:r>
-      <w:proofErr w:type="spellEnd"/>
-      <w:r>
-        <w:t xml:space="preserve"> musste diese Suchanfrage angepasst werden, und zwar zu („All </w:t>
-      </w:r>
-      <w:proofErr w:type="spellStart"/>
-      <w:r>
-        <w:t>Metadata</w:t>
-      </w:r>
-      <w:proofErr w:type="spellEnd"/>
-      <w:r>
-        <w:t>“:“Fair AI“).</w:t>
+        <w:t xml:space="preserve"> musste diese Suchanfrage </w:t>
+      </w:r>
+      <w:r>
+        <w:t>entsprechend angepasst.</w:t>
       </w:r>
     </w:p>
     <w:p/>
@@ -827,7 +646,6 @@
           </w:tcPr>
           <w:p>
             <w:r>
-              <w:lastRenderedPageBreak/>
               <w:t>Abstract-Eliminierung</w:t>
             </w:r>
           </w:p>
@@ -961,6 +779,12 @@
             <w:pPr>
               <w:cnfStyle w:val="000000000000" w:firstRow="0" w:lastRow="0" w:firstColumn="0" w:lastColumn="0" w:oddVBand="0" w:evenVBand="0" w:oddHBand="0" w:evenHBand="0" w:firstRowFirstColumn="0" w:firstRowLastColumn="0" w:lastRowFirstColumn="0" w:lastRowLastColumn="0"/>
             </w:pPr>
+            <w:r>
+              <w:t>-</w:t>
+            </w:r>
+            <w:r>
+              <w:t>2</w:t>
+            </w:r>
           </w:p>
         </w:tc>
         <w:tc>
@@ -971,6 +795,9 @@
             <w:pPr>
               <w:cnfStyle w:val="000000000000" w:firstRow="0" w:lastRow="0" w:firstColumn="0" w:lastColumn="0" w:oddVBand="0" w:evenVBand="0" w:oddHBand="0" w:evenHBand="0" w:firstRowFirstColumn="0" w:firstRowLastColumn="0" w:lastRowFirstColumn="0" w:lastRowLastColumn="0"/>
             </w:pPr>
+            <w:r>
+              <w:t>-1</w:t>
+            </w:r>
           </w:p>
         </w:tc>
         <w:tc>
@@ -981,6 +808,9 @@
             <w:pPr>
               <w:cnfStyle w:val="000000000000" w:firstRow="0" w:lastRow="0" w:firstColumn="0" w:lastColumn="0" w:oddVBand="0" w:evenVBand="0" w:oddHBand="0" w:evenHBand="0" w:firstRowFirstColumn="0" w:firstRowLastColumn="0" w:lastRowFirstColumn="0" w:lastRowLastColumn="0"/>
             </w:pPr>
+            <w:r>
+              <w:t>8</w:t>
+            </w:r>
           </w:p>
         </w:tc>
       </w:tr>
@@ -995,6 +825,7 @@
           </w:tcPr>
           <w:p>
             <w:r>
+              <w:lastRenderedPageBreak/>
               <w:t xml:space="preserve">Forward &amp; </w:t>
             </w:r>
             <w:proofErr w:type="spellStart"/>
@@ -1015,6 +846,9 @@
             <w:pPr>
               <w:cnfStyle w:val="000000100000" w:firstRow="0" w:lastRow="0" w:firstColumn="0" w:lastColumn="0" w:oddVBand="0" w:evenVBand="0" w:oddHBand="1" w:evenHBand="0" w:firstRowFirstColumn="0" w:firstRowLastColumn="0" w:lastRowFirstColumn="0" w:lastRowLastColumn="0"/>
             </w:pPr>
+            <w:r>
+              <w:t>+1</w:t>
+            </w:r>
           </w:p>
         </w:tc>
         <w:tc>
@@ -1035,6 +869,9 @@
             <w:pPr>
               <w:cnfStyle w:val="000000100000" w:firstRow="0" w:lastRow="0" w:firstColumn="0" w:lastColumn="0" w:oddVBand="0" w:evenVBand="0" w:oddHBand="1" w:evenHBand="0" w:firstRowFirstColumn="0" w:firstRowLastColumn="0" w:lastRowFirstColumn="0" w:lastRowLastColumn="0"/>
             </w:pPr>
+            <w:r>
+              <w:t>9</w:t>
+            </w:r>
           </w:p>
         </w:tc>
       </w:tr>
@@ -1205,7 +1042,7 @@
               <w:cnfStyle w:val="100000000000" w:firstRow="1" w:lastRow="0" w:firstColumn="0" w:lastColumn="0" w:oddVBand="0" w:evenVBand="0" w:oddHBand="0" w:evenHBand="0" w:firstRowFirstColumn="0" w:firstRowLastColumn="0" w:lastRowFirstColumn="0" w:lastRowLastColumn="0"/>
             </w:pPr>
             <w:r>
-              <w:t>A</w:t>
+              <w:t>Fairness Berechnung</w:t>
             </w:r>
           </w:p>
         </w:tc>
@@ -1218,8 +1055,19 @@
               <w:cnfStyle w:val="100000000000" w:firstRow="1" w:lastRow="0" w:firstColumn="0" w:lastColumn="0" w:oddVBand="0" w:evenVBand="0" w:oddHBand="0" w:evenHBand="0" w:firstRowFirstColumn="0" w:firstRowLastColumn="0" w:lastRowFirstColumn="0" w:lastRowLastColumn="0"/>
             </w:pPr>
             <w:r>
+              <w:t xml:space="preserve">(Potential) </w:t>
+            </w:r>
+            <w:r>
               <w:t>B</w:t>
             </w:r>
+            <w:r>
+              <w:t xml:space="preserve">ias </w:t>
+            </w:r>
+            <w:proofErr w:type="spellStart"/>
+            <w:r>
+              <w:t>Detection</w:t>
+            </w:r>
+            <w:proofErr w:type="spellEnd"/>
           </w:p>
         </w:tc>
         <w:tc>
@@ -1230,8 +1078,16 @@
             <w:pPr>
               <w:cnfStyle w:val="100000000000" w:firstRow="1" w:lastRow="0" w:firstColumn="0" w:lastColumn="0" w:oddVBand="0" w:evenVBand="0" w:oddHBand="0" w:evenHBand="0" w:firstRowFirstColumn="0" w:firstRowLastColumn="0" w:lastRowFirstColumn="0" w:lastRowLastColumn="0"/>
             </w:pPr>
-            <w:r>
-              <w:t>C</w:t>
+            <w:proofErr w:type="spellStart"/>
+            <w:r>
+              <w:t>Mitigating</w:t>
+            </w:r>
+            <w:proofErr w:type="spellEnd"/>
+            <w:r>
+              <w:t xml:space="preserve"> </w:t>
+            </w:r>
+            <w:r>
+              <w:t>Bias</w:t>
             </w:r>
           </w:p>
         </w:tc>
@@ -1244,7 +1100,15 @@
               <w:cnfStyle w:val="100000000000" w:firstRow="1" w:lastRow="0" w:firstColumn="0" w:lastColumn="0" w:oddVBand="0" w:evenVBand="0" w:oddHBand="0" w:evenHBand="0" w:firstRowFirstColumn="0" w:firstRowLastColumn="0" w:lastRowFirstColumn="0" w:lastRowLastColumn="0"/>
             </w:pPr>
             <w:r>
-              <w:t>D</w:t>
+              <w:t xml:space="preserve">Methoden für </w:t>
+            </w:r>
+            <w:proofErr w:type="spellStart"/>
+            <w:r>
+              <w:t>tabulare</w:t>
+            </w:r>
+            <w:proofErr w:type="spellEnd"/>
+            <w:r>
+              <w:t xml:space="preserve"> Datensätze</w:t>
             </w:r>
           </w:p>
         </w:tc>
@@ -1257,7 +1121,7 @@
               <w:cnfStyle w:val="100000000000" w:firstRow="1" w:lastRow="0" w:firstColumn="0" w:lastColumn="0" w:oddVBand="0" w:evenVBand="0" w:oddHBand="0" w:evenHBand="0" w:firstRowFirstColumn="0" w:firstRowLastColumn="0" w:lastRowFirstColumn="0" w:lastRowLastColumn="0"/>
             </w:pPr>
             <w:r>
-              <w:t>E</w:t>
+              <w:t>Anmerkungen</w:t>
             </w:r>
           </w:p>
         </w:tc>
@@ -1277,45 +1141,63 @@
                 <w:lang w:val="en-US"/>
               </w:rPr>
             </w:pPr>
-          </w:p>
-        </w:tc>
-        <w:tc>
-          <w:tcPr>
-            <w:tcW w:w="1510" w:type="dxa"/>
-          </w:tcPr>
-          <w:p>
-            <w:pPr>
-              <w:cnfStyle w:val="000000100000" w:firstRow="0" w:lastRow="0" w:firstColumn="0" w:lastColumn="0" w:oddVBand="0" w:evenVBand="0" w:oddHBand="1" w:evenHBand="0" w:firstRowFirstColumn="0" w:firstRowLastColumn="0" w:lastRowFirstColumn="0" w:lastRowLastColumn="0"/>
-              <w:rPr>
-                <w:lang w:val="en-US"/>
-              </w:rPr>
-            </w:pPr>
-          </w:p>
-        </w:tc>
-        <w:tc>
-          <w:tcPr>
-            <w:tcW w:w="1510" w:type="dxa"/>
-          </w:tcPr>
-          <w:p>
-            <w:pPr>
-              <w:cnfStyle w:val="000000100000" w:firstRow="0" w:lastRow="0" w:firstColumn="0" w:lastColumn="0" w:oddVBand="0" w:evenVBand="0" w:oddHBand="1" w:evenHBand="0" w:firstRowFirstColumn="0" w:firstRowLastColumn="0" w:lastRowFirstColumn="0" w:lastRowLastColumn="0"/>
-              <w:rPr>
-                <w:lang w:val="en-US"/>
-              </w:rPr>
-            </w:pPr>
-          </w:p>
-        </w:tc>
-        <w:tc>
-          <w:tcPr>
-            <w:tcW w:w="1510" w:type="dxa"/>
-          </w:tcPr>
-          <w:p>
-            <w:pPr>
-              <w:cnfStyle w:val="000000100000" w:firstRow="0" w:lastRow="0" w:firstColumn="0" w:lastColumn="0" w:oddVBand="0" w:evenVBand="0" w:oddHBand="1" w:evenHBand="0" w:firstRowFirstColumn="0" w:firstRowLastColumn="0" w:lastRowFirstColumn="0" w:lastRowLastColumn="0"/>
-              <w:rPr>
-                <w:lang w:val="en-US"/>
-              </w:rPr>
-            </w:pPr>
+            <w:r>
+              <w:rPr>
+                <w:lang w:val="en-US"/>
+              </w:rPr>
+              <w:t>Managing Bias in AI</w:t>
+            </w:r>
+          </w:p>
+        </w:tc>
+        <w:tc>
+          <w:tcPr>
+            <w:tcW w:w="1510" w:type="dxa"/>
+          </w:tcPr>
+          <w:p>
+            <w:pPr>
+              <w:cnfStyle w:val="000000100000" w:firstRow="0" w:lastRow="0" w:firstColumn="0" w:lastColumn="0" w:oddVBand="0" w:evenVBand="0" w:oddHBand="1" w:evenHBand="0" w:firstRowFirstColumn="0" w:firstRowLastColumn="0" w:lastRowFirstColumn="0" w:lastRowLastColumn="0"/>
+              <w:rPr>
+                <w:lang w:val="en-US"/>
+              </w:rPr>
+            </w:pPr>
+          </w:p>
+        </w:tc>
+        <w:tc>
+          <w:tcPr>
+            <w:tcW w:w="1510" w:type="dxa"/>
+          </w:tcPr>
+          <w:p>
+            <w:pPr>
+              <w:cnfStyle w:val="000000100000" w:firstRow="0" w:lastRow="0" w:firstColumn="0" w:lastColumn="0" w:oddVBand="0" w:evenVBand="0" w:oddHBand="1" w:evenHBand="0" w:firstRowFirstColumn="0" w:firstRowLastColumn="0" w:lastRowFirstColumn="0" w:lastRowLastColumn="0"/>
+              <w:rPr>
+                <w:lang w:val="en-US"/>
+              </w:rPr>
+            </w:pPr>
+            <w:r>
+              <w:rPr>
+                <w:lang w:val="en-US"/>
+              </w:rPr>
+              <w:t>x</w:t>
+            </w:r>
+          </w:p>
+        </w:tc>
+        <w:tc>
+          <w:tcPr>
+            <w:tcW w:w="1510" w:type="dxa"/>
+          </w:tcPr>
+          <w:p>
+            <w:pPr>
+              <w:cnfStyle w:val="000000100000" w:firstRow="0" w:lastRow="0" w:firstColumn="0" w:lastColumn="0" w:oddVBand="0" w:evenVBand="0" w:oddHBand="1" w:evenHBand="0" w:firstRowFirstColumn="0" w:firstRowLastColumn="0" w:lastRowFirstColumn="0" w:lastRowLastColumn="0"/>
+              <w:rPr>
+                <w:lang w:val="en-US"/>
+              </w:rPr>
+            </w:pPr>
+            <w:r>
+              <w:rPr>
+                <w:lang w:val="en-US"/>
+              </w:rPr>
+              <w:t>x</w:t>
+            </w:r>
           </w:p>
         </w:tc>
         <w:tc>
@@ -1338,10 +1220,13 @@
           <w:p>
             <w:pPr>
               <w:cnfStyle w:val="000000100000" w:firstRow="0" w:lastRow="0" w:firstColumn="0" w:lastColumn="0" w:oddVBand="0" w:evenVBand="0" w:oddHBand="1" w:evenHBand="0" w:firstRowFirstColumn="0" w:firstRowLastColumn="0" w:lastRowFirstColumn="0" w:lastRowLastColumn="0"/>
-              <w:rPr>
-                <w:lang w:val="en-US"/>
-              </w:rPr>
-            </w:pPr>
+            </w:pPr>
+            <w:r>
+              <w:t>Sehr allgemein, geht nicht i</w:t>
+            </w:r>
+            <w:r>
+              <w:t>n die technische Tiefe</w:t>
+            </w:r>
           </w:p>
         </w:tc>
       </w:tr>
@@ -1357,45 +1242,57 @@
                 <w:lang w:val="en-US"/>
               </w:rPr>
             </w:pPr>
-          </w:p>
-        </w:tc>
-        <w:tc>
-          <w:tcPr>
-            <w:tcW w:w="1510" w:type="dxa"/>
-          </w:tcPr>
-          <w:p>
-            <w:pPr>
-              <w:cnfStyle w:val="000000000000" w:firstRow="0" w:lastRow="0" w:firstColumn="0" w:lastColumn="0" w:oddVBand="0" w:evenVBand="0" w:oddHBand="0" w:evenHBand="0" w:firstRowFirstColumn="0" w:firstRowLastColumn="0" w:lastRowFirstColumn="0" w:lastRowLastColumn="0"/>
-              <w:rPr>
-                <w:lang w:val="en-US"/>
-              </w:rPr>
-            </w:pPr>
-          </w:p>
-        </w:tc>
-        <w:tc>
-          <w:tcPr>
-            <w:tcW w:w="1510" w:type="dxa"/>
-          </w:tcPr>
-          <w:p>
-            <w:pPr>
-              <w:cnfStyle w:val="000000000000" w:firstRow="0" w:lastRow="0" w:firstColumn="0" w:lastColumn="0" w:oddVBand="0" w:evenVBand="0" w:oddHBand="0" w:evenHBand="0" w:firstRowFirstColumn="0" w:firstRowLastColumn="0" w:lastRowFirstColumn="0" w:lastRowLastColumn="0"/>
-              <w:rPr>
-                <w:lang w:val="en-US"/>
-              </w:rPr>
-            </w:pPr>
-          </w:p>
-        </w:tc>
-        <w:tc>
-          <w:tcPr>
-            <w:tcW w:w="1510" w:type="dxa"/>
-          </w:tcPr>
-          <w:p>
-            <w:pPr>
-              <w:cnfStyle w:val="000000000000" w:firstRow="0" w:lastRow="0" w:firstColumn="0" w:lastColumn="0" w:oddVBand="0" w:evenVBand="0" w:oddHBand="0" w:evenHBand="0" w:firstRowFirstColumn="0" w:firstRowLastColumn="0" w:lastRowFirstColumn="0" w:lastRowLastColumn="0"/>
-              <w:rPr>
-                <w:lang w:val="en-US"/>
-              </w:rPr>
-            </w:pPr>
+            <w:r>
+              <w:rPr>
+                <w:lang w:val="en-US"/>
+              </w:rPr>
+              <w:t>Attributing Fair Decisions with Attention Interventions</w:t>
+            </w:r>
+          </w:p>
+        </w:tc>
+        <w:tc>
+          <w:tcPr>
+            <w:tcW w:w="1510" w:type="dxa"/>
+          </w:tcPr>
+          <w:p>
+            <w:pPr>
+              <w:cnfStyle w:val="000000000000" w:firstRow="0" w:lastRow="0" w:firstColumn="0" w:lastColumn="0" w:oddVBand="0" w:evenVBand="0" w:oddHBand="0" w:evenHBand="0" w:firstRowFirstColumn="0" w:firstRowLastColumn="0" w:lastRowFirstColumn="0" w:lastRowLastColumn="0"/>
+              <w:rPr>
+                <w:lang w:val="en-US"/>
+              </w:rPr>
+            </w:pPr>
+          </w:p>
+        </w:tc>
+        <w:tc>
+          <w:tcPr>
+            <w:tcW w:w="1510" w:type="dxa"/>
+          </w:tcPr>
+          <w:p>
+            <w:pPr>
+              <w:cnfStyle w:val="000000000000" w:firstRow="0" w:lastRow="0" w:firstColumn="0" w:lastColumn="0" w:oddVBand="0" w:evenVBand="0" w:oddHBand="0" w:evenHBand="0" w:firstRowFirstColumn="0" w:firstRowLastColumn="0" w:lastRowFirstColumn="0" w:lastRowLastColumn="0"/>
+              <w:rPr>
+                <w:lang w:val="en-US"/>
+              </w:rPr>
+            </w:pPr>
+          </w:p>
+        </w:tc>
+        <w:tc>
+          <w:tcPr>
+            <w:tcW w:w="1510" w:type="dxa"/>
+          </w:tcPr>
+          <w:p>
+            <w:pPr>
+              <w:cnfStyle w:val="000000000000" w:firstRow="0" w:lastRow="0" w:firstColumn="0" w:lastColumn="0" w:oddVBand="0" w:evenVBand="0" w:oddHBand="0" w:evenHBand="0" w:firstRowFirstColumn="0" w:firstRowLastColumn="0" w:lastRowFirstColumn="0" w:lastRowLastColumn="0"/>
+              <w:rPr>
+                <w:lang w:val="en-US"/>
+              </w:rPr>
+            </w:pPr>
+            <w:r>
+              <w:rPr>
+                <w:lang w:val="en-US"/>
+              </w:rPr>
+              <w:t>x</w:t>
+            </w:r>
           </w:p>
         </w:tc>
         <w:tc>
@@ -1409,6 +1306,12 @@
                 <w:lang w:val="en-US"/>
               </w:rPr>
             </w:pPr>
+            <w:r>
+              <w:rPr>
+                <w:lang w:val="en-US"/>
+              </w:rPr>
+              <w:t>x</w:t>
+            </w:r>
           </w:p>
         </w:tc>
         <w:tc>
@@ -1418,10 +1321,13 @@
           <w:p>
             <w:pPr>
               <w:cnfStyle w:val="000000000000" w:firstRow="0" w:lastRow="0" w:firstColumn="0" w:lastColumn="0" w:oddVBand="0" w:evenVBand="0" w:oddHBand="0" w:evenHBand="0" w:firstRowFirstColumn="0" w:firstRowLastColumn="0" w:lastRowFirstColumn="0" w:lastRowLastColumn="0"/>
-              <w:rPr>
-                <w:lang w:val="en-US"/>
-              </w:rPr>
-            </w:pPr>
+            </w:pPr>
+            <w:r>
+              <w:t>Bezieht sich weniger auf D</w:t>
+            </w:r>
+            <w:r>
+              <w:t>atensätze, sondern mehr auf KI Modelle</w:t>
+            </w:r>
           </w:p>
         </w:tc>
       </w:tr>
@@ -1440,45 +1346,69 @@
                 <w:lang w:val="en-US"/>
               </w:rPr>
             </w:pPr>
-          </w:p>
-        </w:tc>
-        <w:tc>
-          <w:tcPr>
-            <w:tcW w:w="1510" w:type="dxa"/>
-          </w:tcPr>
-          <w:p>
-            <w:pPr>
-              <w:cnfStyle w:val="000000100000" w:firstRow="0" w:lastRow="0" w:firstColumn="0" w:lastColumn="0" w:oddVBand="0" w:evenVBand="0" w:oddHBand="1" w:evenHBand="0" w:firstRowFirstColumn="0" w:firstRowLastColumn="0" w:lastRowFirstColumn="0" w:lastRowLastColumn="0"/>
-              <w:rPr>
-                <w:lang w:val="en-US"/>
-              </w:rPr>
-            </w:pPr>
-          </w:p>
-        </w:tc>
-        <w:tc>
-          <w:tcPr>
-            <w:tcW w:w="1510" w:type="dxa"/>
-          </w:tcPr>
-          <w:p>
-            <w:pPr>
-              <w:cnfStyle w:val="000000100000" w:firstRow="0" w:lastRow="0" w:firstColumn="0" w:lastColumn="0" w:oddVBand="0" w:evenVBand="0" w:oddHBand="1" w:evenHBand="0" w:firstRowFirstColumn="0" w:firstRowLastColumn="0" w:lastRowFirstColumn="0" w:lastRowLastColumn="0"/>
-              <w:rPr>
-                <w:lang w:val="en-US"/>
-              </w:rPr>
-            </w:pPr>
-          </w:p>
-        </w:tc>
-        <w:tc>
-          <w:tcPr>
-            <w:tcW w:w="1510" w:type="dxa"/>
-          </w:tcPr>
-          <w:p>
-            <w:pPr>
-              <w:cnfStyle w:val="000000100000" w:firstRow="0" w:lastRow="0" w:firstColumn="0" w:lastColumn="0" w:oddVBand="0" w:evenVBand="0" w:oddHBand="1" w:evenHBand="0" w:firstRowFirstColumn="0" w:firstRowLastColumn="0" w:lastRowFirstColumn="0" w:lastRowLastColumn="0"/>
-              <w:rPr>
-                <w:lang w:val="en-US"/>
-              </w:rPr>
-            </w:pPr>
+            <w:r>
+              <w:rPr>
+                <w:lang w:val="en-US"/>
+              </w:rPr>
+              <w:t>Designing fair AI for managing employees in organizations</w:t>
+            </w:r>
+          </w:p>
+        </w:tc>
+        <w:tc>
+          <w:tcPr>
+            <w:tcW w:w="1510" w:type="dxa"/>
+          </w:tcPr>
+          <w:p>
+            <w:pPr>
+              <w:cnfStyle w:val="000000100000" w:firstRow="0" w:lastRow="0" w:firstColumn="0" w:lastColumn="0" w:oddVBand="0" w:evenVBand="0" w:oddHBand="1" w:evenHBand="0" w:firstRowFirstColumn="0" w:firstRowLastColumn="0" w:lastRowFirstColumn="0" w:lastRowLastColumn="0"/>
+              <w:rPr>
+                <w:lang w:val="en-US"/>
+              </w:rPr>
+            </w:pPr>
+            <w:r>
+              <w:rPr>
+                <w:lang w:val="en-US"/>
+              </w:rPr>
+              <w:t>x</w:t>
+            </w:r>
+          </w:p>
+        </w:tc>
+        <w:tc>
+          <w:tcPr>
+            <w:tcW w:w="1510" w:type="dxa"/>
+          </w:tcPr>
+          <w:p>
+            <w:pPr>
+              <w:cnfStyle w:val="000000100000" w:firstRow="0" w:lastRow="0" w:firstColumn="0" w:lastColumn="0" w:oddVBand="0" w:evenVBand="0" w:oddHBand="1" w:evenHBand="0" w:firstRowFirstColumn="0" w:firstRowLastColumn="0" w:lastRowFirstColumn="0" w:lastRowLastColumn="0"/>
+              <w:rPr>
+                <w:lang w:val="en-US"/>
+              </w:rPr>
+            </w:pPr>
+            <w:r>
+              <w:rPr>
+                <w:lang w:val="en-US"/>
+              </w:rPr>
+              <w:t>x</w:t>
+            </w:r>
+          </w:p>
+        </w:tc>
+        <w:tc>
+          <w:tcPr>
+            <w:tcW w:w="1510" w:type="dxa"/>
+          </w:tcPr>
+          <w:p>
+            <w:pPr>
+              <w:cnfStyle w:val="000000100000" w:firstRow="0" w:lastRow="0" w:firstColumn="0" w:lastColumn="0" w:oddVBand="0" w:evenVBand="0" w:oddHBand="1" w:evenHBand="0" w:firstRowFirstColumn="0" w:firstRowLastColumn="0" w:lastRowFirstColumn="0" w:lastRowLastColumn="0"/>
+              <w:rPr>
+                <w:lang w:val="en-US"/>
+              </w:rPr>
+            </w:pPr>
+            <w:r>
+              <w:rPr>
+                <w:lang w:val="en-US"/>
+              </w:rPr>
+              <w:t>x</w:t>
+            </w:r>
           </w:p>
         </w:tc>
         <w:tc>
@@ -1501,10 +1431,13 @@
           <w:p>
             <w:pPr>
               <w:cnfStyle w:val="000000100000" w:firstRow="0" w:lastRow="0" w:firstColumn="0" w:lastColumn="0" w:oddVBand="0" w:evenVBand="0" w:oddHBand="1" w:evenHBand="0" w:firstRowFirstColumn="0" w:firstRowLastColumn="0" w:lastRowFirstColumn="0" w:lastRowLastColumn="0"/>
-              <w:rPr>
-                <w:lang w:val="en-US"/>
-              </w:rPr>
-            </w:pPr>
+            </w:pPr>
+            <w:r>
+              <w:t>Beschreibt ein theoretisches Framework f</w:t>
+            </w:r>
+            <w:r>
+              <w:t>ür Fair AI für Unternehmen</w:t>
+            </w:r>
           </w:p>
         </w:tc>
       </w:tr>
@@ -1520,19 +1453,31 @@
                 <w:lang w:val="en-US"/>
               </w:rPr>
             </w:pPr>
-          </w:p>
-        </w:tc>
-        <w:tc>
-          <w:tcPr>
-            <w:tcW w:w="1510" w:type="dxa"/>
-          </w:tcPr>
-          <w:p>
-            <w:pPr>
-              <w:cnfStyle w:val="000000000000" w:firstRow="0" w:lastRow="0" w:firstColumn="0" w:lastColumn="0" w:oddVBand="0" w:evenVBand="0" w:oddHBand="0" w:evenHBand="0" w:firstRowFirstColumn="0" w:firstRowLastColumn="0" w:lastRowFirstColumn="0" w:lastRowLastColumn="0"/>
-              <w:rPr>
-                <w:lang w:val="en-US"/>
-              </w:rPr>
-            </w:pPr>
+            <w:r>
+              <w:rPr>
+                <w:lang w:val="en-US"/>
+              </w:rPr>
+              <w:t>Fairness in Data Wrangling</w:t>
+            </w:r>
+          </w:p>
+        </w:tc>
+        <w:tc>
+          <w:tcPr>
+            <w:tcW w:w="1510" w:type="dxa"/>
+          </w:tcPr>
+          <w:p>
+            <w:pPr>
+              <w:cnfStyle w:val="000000000000" w:firstRow="0" w:lastRow="0" w:firstColumn="0" w:lastColumn="0" w:oddVBand="0" w:evenVBand="0" w:oddHBand="0" w:evenHBand="0" w:firstRowFirstColumn="0" w:firstRowLastColumn="0" w:lastRowFirstColumn="0" w:lastRowLastColumn="0"/>
+              <w:rPr>
+                <w:lang w:val="en-US"/>
+              </w:rPr>
+            </w:pPr>
+            <w:r>
+              <w:rPr>
+                <w:lang w:val="en-US"/>
+              </w:rPr>
+              <w:t>x</w:t>
+            </w:r>
           </w:p>
         </w:tc>
         <w:tc>
@@ -1585,6 +1530,20 @@
                 <w:lang w:val="en-US"/>
               </w:rPr>
             </w:pPr>
+            <w:r>
+              <w:rPr>
+                <w:lang w:val="en-US"/>
+              </w:rPr>
+              <w:t xml:space="preserve">Sehr </w:t>
+            </w:r>
+            <w:proofErr w:type="spellStart"/>
+            <w:r>
+              <w:rPr>
+                <w:lang w:val="en-US"/>
+              </w:rPr>
+              <w:t>mathematisch</w:t>
+            </w:r>
+            <w:proofErr w:type="spellEnd"/>
           </w:p>
         </w:tc>
       </w:tr>
@@ -1603,19 +1562,31 @@
                 <w:lang w:val="en-US"/>
               </w:rPr>
             </w:pPr>
-          </w:p>
-        </w:tc>
-        <w:tc>
-          <w:tcPr>
-            <w:tcW w:w="1510" w:type="dxa"/>
-          </w:tcPr>
-          <w:p>
-            <w:pPr>
-              <w:cnfStyle w:val="000000100000" w:firstRow="0" w:lastRow="0" w:firstColumn="0" w:lastColumn="0" w:oddVBand="0" w:evenVBand="0" w:oddHBand="1" w:evenHBand="0" w:firstRowFirstColumn="0" w:firstRowLastColumn="0" w:lastRowFirstColumn="0" w:lastRowLastColumn="0"/>
-              <w:rPr>
-                <w:lang w:val="en-US"/>
-              </w:rPr>
-            </w:pPr>
+            <w:r>
+              <w:rPr>
+                <w:lang w:val="en-US"/>
+              </w:rPr>
+              <w:t>Fairness through Awareness</w:t>
+            </w:r>
+          </w:p>
+        </w:tc>
+        <w:tc>
+          <w:tcPr>
+            <w:tcW w:w="1510" w:type="dxa"/>
+          </w:tcPr>
+          <w:p>
+            <w:pPr>
+              <w:cnfStyle w:val="000000100000" w:firstRow="0" w:lastRow="0" w:firstColumn="0" w:lastColumn="0" w:oddVBand="0" w:evenVBand="0" w:oddHBand="1" w:evenHBand="0" w:firstRowFirstColumn="0" w:firstRowLastColumn="0" w:lastRowFirstColumn="0" w:lastRowLastColumn="0"/>
+              <w:rPr>
+                <w:lang w:val="en-US"/>
+              </w:rPr>
+            </w:pPr>
+            <w:r>
+              <w:rPr>
+                <w:lang w:val="en-US"/>
+              </w:rPr>
+              <w:t>x</w:t>
+            </w:r>
           </w:p>
         </w:tc>
         <w:tc>
@@ -1668,6 +1639,20 @@
                 <w:lang w:val="en-US"/>
               </w:rPr>
             </w:pPr>
+            <w:r>
+              <w:rPr>
+                <w:lang w:val="en-US"/>
+              </w:rPr>
+              <w:t xml:space="preserve">Sehr </w:t>
+            </w:r>
+            <w:proofErr w:type="spellStart"/>
+            <w:r>
+              <w:rPr>
+                <w:lang w:val="en-US"/>
+              </w:rPr>
+              <w:t>mathematisch</w:t>
+            </w:r>
+            <w:proofErr w:type="spellEnd"/>
           </w:p>
         </w:tc>
       </w:tr>

</xml_diff>